<commit_message>
Route créer artiste, utilisateur postman, bdd en utf8mb4_general_ci, export collection postman
</commit_message>
<xml_diff>
--- a/Planification.docx
+++ b/Planification.docx
@@ -38,9 +38,11 @@
       <w:r>
         <w:t>Organisation des « </w:t>
       </w:r>
+      <w:proofErr w:type="spellStart"/>
       <w:r>
         <w:t>dataset</w:t>
       </w:r>
+      <w:proofErr w:type="spellEnd"/>
       <w:r>
         <w:t xml:space="preserve"> </w:t>
       </w:r>
@@ -61,6 +63,7 @@
         </w:rPr>
         <w:t xml:space="preserve"> </w:t>
       </w:r>
+      <w:proofErr w:type="spellStart"/>
       <w:r>
         <w:rPr>
           <w:b/>
@@ -69,6 +72,7 @@
         </w:rPr>
         <w:t>10m</w:t>
       </w:r>
+      <w:proofErr w:type="spellEnd"/>
     </w:p>
     <w:p>
       <w:pPr>
@@ -95,6 +99,7 @@
         </w:rPr>
         <w:t xml:space="preserve"> </w:t>
       </w:r>
+      <w:proofErr w:type="spellStart"/>
       <w:r>
         <w:rPr>
           <w:b/>
@@ -103,6 +108,7 @@
         </w:rPr>
         <w:t>5m</w:t>
       </w:r>
+      <w:proofErr w:type="spellEnd"/>
     </w:p>
     <w:p>
       <w:pPr>
@@ -149,8 +155,13 @@
           <w:numId w:val="1"/>
         </w:numPr>
       </w:pPr>
-      <w:r>
-        <w:t xml:space="preserve">Parsing de la table de correspondance – </w:t>
+      <w:proofErr w:type="spellStart"/>
+      <w:r>
+        <w:t>Parsing</w:t>
+      </w:r>
+      <w:proofErr w:type="spellEnd"/>
+      <w:r>
+        <w:t xml:space="preserve"> de la table de correspondance – </w:t>
       </w:r>
       <w:r>
         <w:rPr>
@@ -235,6 +246,7 @@
         </w:rPr>
         <w:t xml:space="preserve"> </w:t>
       </w:r>
+      <w:proofErr w:type="spellStart"/>
       <w:r>
         <w:rPr>
           <w:b/>
@@ -243,6 +255,7 @@
         </w:rPr>
         <w:t>3h</w:t>
       </w:r>
+      <w:proofErr w:type="spellEnd"/>
     </w:p>
     <w:p>
       <w:pPr>
@@ -307,6 +320,7 @@
         </w:rPr>
         <w:t xml:space="preserve">3h </w:t>
       </w:r>
+      <w:proofErr w:type="spellStart"/>
       <w:r>
         <w:rPr>
           <w:b/>
@@ -315,6 +329,7 @@
         </w:rPr>
         <w:t>3h</w:t>
       </w:r>
+      <w:proofErr w:type="spellEnd"/>
     </w:p>
     <w:p>
       <w:pPr>
@@ -347,6 +362,11 @@
           <w:bCs/>
         </w:rPr>
         <w:t xml:space="preserve">  pour l’instant 3h</w:t>
+      </w:r>
+    </w:p>
+    <w:p>
+      <w:r>
+        <w:t xml:space="preserve">9h46 - </w:t>
       </w:r>
     </w:p>
     <w:sectPr>

</xml_diff>

<commit_message>
Commit avant petite pause
</commit_message>
<xml_diff>
--- a/Planification.docx
+++ b/Planification.docx
@@ -38,11 +38,9 @@
       <w:r>
         <w:t>Organisation des « </w:t>
       </w:r>
-      <w:proofErr w:type="spellStart"/>
       <w:r>
         <w:t>dataset</w:t>
       </w:r>
-      <w:proofErr w:type="spellEnd"/>
       <w:r>
         <w:t xml:space="preserve"> </w:t>
       </w:r>
@@ -63,7 +61,6 @@
         </w:rPr>
         <w:t xml:space="preserve"> </w:t>
       </w:r>
-      <w:proofErr w:type="spellStart"/>
       <w:r>
         <w:rPr>
           <w:b/>
@@ -72,7 +69,6 @@
         </w:rPr>
         <w:t>10m</w:t>
       </w:r>
-      <w:proofErr w:type="spellEnd"/>
     </w:p>
     <w:p>
       <w:pPr>
@@ -99,7 +95,6 @@
         </w:rPr>
         <w:t xml:space="preserve"> </w:t>
       </w:r>
-      <w:proofErr w:type="spellStart"/>
       <w:r>
         <w:rPr>
           <w:b/>
@@ -108,7 +103,6 @@
         </w:rPr>
         <w:t>5m</w:t>
       </w:r>
-      <w:proofErr w:type="spellEnd"/>
     </w:p>
     <w:p>
       <w:pPr>
@@ -155,13 +149,8 @@
           <w:numId w:val="1"/>
         </w:numPr>
       </w:pPr>
-      <w:proofErr w:type="spellStart"/>
-      <w:r>
-        <w:t>Parsing</w:t>
-      </w:r>
-      <w:proofErr w:type="spellEnd"/>
-      <w:r>
-        <w:t xml:space="preserve"> de la table de correspondance – </w:t>
+      <w:r>
+        <w:t xml:space="preserve">Parsing de la table de correspondance – </w:t>
       </w:r>
       <w:r>
         <w:rPr>
@@ -246,7 +235,6 @@
         </w:rPr>
         <w:t xml:space="preserve"> </w:t>
       </w:r>
-      <w:proofErr w:type="spellStart"/>
       <w:r>
         <w:rPr>
           <w:b/>
@@ -255,7 +243,6 @@
         </w:rPr>
         <w:t>3h</w:t>
       </w:r>
-      <w:proofErr w:type="spellEnd"/>
     </w:p>
     <w:p>
       <w:pPr>
@@ -320,7 +307,6 @@
         </w:rPr>
         <w:t xml:space="preserve">3h </w:t>
       </w:r>
-      <w:proofErr w:type="spellStart"/>
       <w:r>
         <w:rPr>
           <w:b/>
@@ -329,7 +315,6 @@
         </w:rPr>
         <w:t>3h</w:t>
       </w:r>
-      <w:proofErr w:type="spellEnd"/>
     </w:p>
     <w:p>
       <w:pPr>
@@ -349,7 +334,6 @@
         </w:rPr>
         <w:t>7</w:t>
       </w:r>
-      <w:proofErr w:type="gramStart"/>
       <w:r>
         <w:rPr>
           <w:b/>
@@ -362,15 +346,31 @@
           <w:b/>
           <w:bCs/>
         </w:rPr>
-        <w:t xml:space="preserve">  pour</w:t>
-      </w:r>
-      <w:proofErr w:type="gramEnd"/>
-      <w:r>
-        <w:rPr>
-          <w:b/>
-          <w:bCs/>
-        </w:rPr>
-        <w:t xml:space="preserve"> l’instant 3h</w:t>
+        <w:t xml:space="preserve"> </w:t>
+      </w:r>
+    </w:p>
+    <w:p>
+      <w:pPr>
+        <w:rPr>
+          <w:b/>
+          <w:bCs/>
+        </w:rPr>
+      </w:pPr>
+      <w:r>
+        <w:rPr>
+          <w:b/>
+          <w:bCs/>
+        </w:rPr>
+        <w:t>3h</w:t>
+      </w:r>
+    </w:p>
+    <w:p>
+      <w:r>
+        <w:rPr>
+          <w:b/>
+          <w:bCs/>
+        </w:rPr>
+        <w:t xml:space="preserve">+ </w:t>
       </w:r>
     </w:p>
     <w:p>
@@ -393,7 +393,20 @@
         <w:t>11h</w:t>
       </w:r>
     </w:p>
-    <w:p/>
+    <w:p>
+      <w:r>
+        <w:t xml:space="preserve">12h43 </w:t>
+      </w:r>
+      <w:r>
+        <w:t>–</w:t>
+      </w:r>
+      <w:r>
+        <w:t xml:space="preserve"> </w:t>
+      </w:r>
+      <w:r>
+        <w:t>15h10</w:t>
+      </w:r>
+    </w:p>
     <w:sectPr>
       <w:headerReference w:type="even" r:id="rId7"/>
       <w:headerReference w:type="default" r:id="rId8"/>

</xml_diff>

<commit_message>
Mise à jour de documents 'notes'
</commit_message>
<xml_diff>
--- a/Planification.docx
+++ b/Planification.docx
@@ -38,9 +38,11 @@
       <w:r>
         <w:t>Organisation des « </w:t>
       </w:r>
+      <w:proofErr w:type="spellStart"/>
       <w:r>
         <w:t>dataset</w:t>
       </w:r>
+      <w:proofErr w:type="spellEnd"/>
       <w:r>
         <w:t xml:space="preserve"> </w:t>
       </w:r>
@@ -61,6 +63,7 @@
         </w:rPr>
         <w:t xml:space="preserve"> </w:t>
       </w:r>
+      <w:proofErr w:type="spellStart"/>
       <w:r>
         <w:rPr>
           <w:b/>
@@ -69,6 +72,7 @@
         </w:rPr>
         <w:t>10m</w:t>
       </w:r>
+      <w:proofErr w:type="spellEnd"/>
     </w:p>
     <w:p>
       <w:pPr>
@@ -95,6 +99,7 @@
         </w:rPr>
         <w:t xml:space="preserve"> </w:t>
       </w:r>
+      <w:proofErr w:type="spellStart"/>
       <w:r>
         <w:rPr>
           <w:b/>
@@ -103,6 +108,7 @@
         </w:rPr>
         <w:t>5m</w:t>
       </w:r>
+      <w:proofErr w:type="spellEnd"/>
     </w:p>
     <w:p>
       <w:pPr>
@@ -149,8 +155,13 @@
           <w:numId w:val="1"/>
         </w:numPr>
       </w:pPr>
-      <w:r>
-        <w:t xml:space="preserve">Parsing de la table de correspondance – </w:t>
+      <w:proofErr w:type="spellStart"/>
+      <w:r>
+        <w:t>Parsing</w:t>
+      </w:r>
+      <w:proofErr w:type="spellEnd"/>
+      <w:r>
+        <w:t xml:space="preserve"> de la table de correspondance – </w:t>
       </w:r>
       <w:r>
         <w:rPr>
@@ -235,6 +246,7 @@
         </w:rPr>
         <w:t xml:space="preserve"> </w:t>
       </w:r>
+      <w:proofErr w:type="spellStart"/>
       <w:r>
         <w:rPr>
           <w:b/>
@@ -243,6 +255,7 @@
         </w:rPr>
         <w:t>3h</w:t>
       </w:r>
+      <w:proofErr w:type="spellEnd"/>
     </w:p>
     <w:p>
       <w:pPr>
@@ -307,6 +320,7 @@
         </w:rPr>
         <w:t xml:space="preserve">3h </w:t>
       </w:r>
+      <w:proofErr w:type="spellStart"/>
       <w:r>
         <w:rPr>
           <w:b/>
@@ -315,6 +329,7 @@
         </w:rPr>
         <w:t>3h</w:t>
       </w:r>
+      <w:proofErr w:type="spellEnd"/>
     </w:p>
     <w:p>
       <w:pPr>
@@ -365,6 +380,12 @@
       </w:r>
     </w:p>
     <w:p>
+      <w:pPr>
+        <w:rPr>
+          <w:b/>
+          <w:bCs/>
+        </w:rPr>
+      </w:pPr>
       <w:r>
         <w:rPr>
           <w:b/>
@@ -375,6 +396,15 @@
     </w:p>
     <w:p>
       <w:r>
+        <w:rPr>
+          <w:b/>
+          <w:bCs/>
+        </w:rPr>
+        <w:t>Vendredi 4</w:t>
+      </w:r>
+    </w:p>
+    <w:p>
+      <w:r>
         <w:t>9h</w:t>
       </w:r>
       <w:r>
@@ -405,6 +435,11 @@
       </w:r>
       <w:r>
         <w:t>15h10</w:t>
+      </w:r>
+    </w:p>
+    <w:p>
+      <w:r>
+        <w:t xml:space="preserve">16h38 - </w:t>
       </w:r>
     </w:p>
     <w:sectPr>

</xml_diff>

<commit_message>
Suppression des id de l'API, permet un test plus simple avec POSTMan
</commit_message>
<xml_diff>
--- a/Planification.docx
+++ b/Planification.docx
@@ -38,11 +38,9 @@
       <w:r>
         <w:t>Organisation des « </w:t>
       </w:r>
-      <w:proofErr w:type="spellStart"/>
       <w:r>
         <w:t>dataset</w:t>
       </w:r>
-      <w:proofErr w:type="spellEnd"/>
       <w:r>
         <w:t xml:space="preserve"> </w:t>
       </w:r>
@@ -63,7 +61,6 @@
         </w:rPr>
         <w:t xml:space="preserve"> </w:t>
       </w:r>
-      <w:proofErr w:type="spellStart"/>
       <w:r>
         <w:rPr>
           <w:b/>
@@ -72,7 +69,6 @@
         </w:rPr>
         <w:t>10m</w:t>
       </w:r>
-      <w:proofErr w:type="spellEnd"/>
     </w:p>
     <w:p>
       <w:pPr>
@@ -99,7 +95,6 @@
         </w:rPr>
         <w:t xml:space="preserve"> </w:t>
       </w:r>
-      <w:proofErr w:type="spellStart"/>
       <w:r>
         <w:rPr>
           <w:b/>
@@ -108,7 +103,6 @@
         </w:rPr>
         <w:t>5m</w:t>
       </w:r>
-      <w:proofErr w:type="spellEnd"/>
     </w:p>
     <w:p>
       <w:pPr>
@@ -155,13 +149,8 @@
           <w:numId w:val="1"/>
         </w:numPr>
       </w:pPr>
-      <w:proofErr w:type="spellStart"/>
-      <w:r>
-        <w:t>Parsing</w:t>
-      </w:r>
-      <w:proofErr w:type="spellEnd"/>
-      <w:r>
-        <w:t xml:space="preserve"> de la table de correspondance – </w:t>
+      <w:r>
+        <w:t xml:space="preserve">Parsing de la table de correspondance – </w:t>
       </w:r>
       <w:r>
         <w:rPr>
@@ -246,7 +235,6 @@
         </w:rPr>
         <w:t xml:space="preserve"> </w:t>
       </w:r>
-      <w:proofErr w:type="spellStart"/>
       <w:r>
         <w:rPr>
           <w:b/>
@@ -255,7 +243,6 @@
         </w:rPr>
         <w:t>3h</w:t>
       </w:r>
-      <w:proofErr w:type="spellEnd"/>
     </w:p>
     <w:p>
       <w:pPr>
@@ -320,7 +307,6 @@
         </w:rPr>
         <w:t xml:space="preserve">3h </w:t>
       </w:r>
-      <w:proofErr w:type="spellStart"/>
       <w:r>
         <w:rPr>
           <w:b/>
@@ -329,7 +315,6 @@
         </w:rPr>
         <w:t>3h</w:t>
       </w:r>
-      <w:proofErr w:type="spellEnd"/>
     </w:p>
     <w:p>
       <w:pPr>
@@ -439,9 +424,31 @@
     </w:p>
     <w:p>
       <w:r>
-        <w:t xml:space="preserve">16h38 - </w:t>
-      </w:r>
-    </w:p>
+        <w:rPr>
+          <w:b/>
+          <w:bCs/>
+        </w:rPr>
+        <w:t>Samedi 5</w:t>
+      </w:r>
+    </w:p>
+    <w:p>
+      <w:r>
+        <w:t>1</w:t>
+      </w:r>
+      <w:r>
+        <w:t>6</w:t>
+      </w:r>
+      <w:r>
+        <w:t>h</w:t>
+      </w:r>
+      <w:r>
+        <w:t>45</w:t>
+      </w:r>
+      <w:r>
+        <w:t xml:space="preserve"> - </w:t>
+      </w:r>
+    </w:p>
+    <w:p/>
     <w:sectPr>
       <w:headerReference w:type="even" r:id="rId7"/>
       <w:headerReference w:type="default" r:id="rId8"/>

</xml_diff>

<commit_message>
fin de travail pour la journée
</commit_message>
<xml_diff>
--- a/Planification.docx
+++ b/Planification.docx
@@ -455,6 +455,11 @@
       </w:r>
       <w:r>
         <w:t>19h20</w:t>
+      </w:r>
+    </w:p>
+    <w:p>
+      <w:r>
+        <w:t>20h – 20h30</w:t>
       </w:r>
     </w:p>
     <w:p/>

</xml_diff>